<commit_message>
Javítások, PO management és kreálás, SO customer list
</commit_message>
<xml_diff>
--- a/Zoltan Karpati Zarodolgozat.docx
+++ b/Zoltan Karpati Zarodolgozat.docx
@@ -230,9 +230,6 @@
         <w:jc w:val="left"/>
       </w:pPr>
       <w:r>
-        <w:t>Témavezető:</w:t>
-      </w:r>
-      <w:r>
         <w:tab/>
         <w:t>Készítette:</w:t>
       </w:r>
@@ -246,14 +243,8 @@
         <w:spacing w:after="0" w:line="360" w:lineRule="auto"/>
         <w:jc w:val="left"/>
       </w:pPr>
-      <w:proofErr w:type="spellStart"/>
-      <w:r>
-        <w:t>Balina</w:t>
-      </w:r>
-      <w:proofErr w:type="spellEnd"/>
-      <w:r>
-        <w:t xml:space="preserve"> Bálint</w:t>
-      </w:r>
+      <w:bookmarkStart w:id="0" w:name="_GoBack"/>
+      <w:bookmarkEnd w:id="0"/>
       <w:r>
         <w:tab/>
       </w:r>
@@ -1832,12 +1823,12 @@
       <w:pPr>
         <w:pStyle w:val="Heading1"/>
       </w:pPr>
-      <w:bookmarkStart w:id="0" w:name="_Toc494892320"/>
+      <w:bookmarkStart w:id="1" w:name="_Toc494892320"/>
       <w:r>
         <w:lastRenderedPageBreak/>
         <w:t>Absztrakt</w:t>
       </w:r>
-      <w:bookmarkEnd w:id="0"/>
+      <w:bookmarkEnd w:id="1"/>
       <w:r>
         <w:t xml:space="preserve"> </w:t>
       </w:r>
@@ -2156,11 +2147,11 @@
       <w:pPr>
         <w:pStyle w:val="Heading1"/>
       </w:pPr>
-      <w:bookmarkStart w:id="1" w:name="_Toc494892321"/>
+      <w:bookmarkStart w:id="2" w:name="_Toc494892321"/>
       <w:r>
         <w:t>Célmeghatározás</w:t>
       </w:r>
-      <w:bookmarkEnd w:id="1"/>
+      <w:bookmarkEnd w:id="2"/>
       <w:r>
         <w:t xml:space="preserve"> </w:t>
       </w:r>
@@ -2465,14 +2456,14 @@
       <w:pPr>
         <w:pStyle w:val="Heading2"/>
       </w:pPr>
-      <w:bookmarkStart w:id="2" w:name="_Toc494892322"/>
+      <w:bookmarkStart w:id="3" w:name="_Toc494892322"/>
       <w:r>
         <w:t xml:space="preserve">Üzleti </w:t>
       </w:r>
       <w:r>
         <w:t>Folyamat</w:t>
       </w:r>
-      <w:bookmarkEnd w:id="2"/>
+      <w:bookmarkEnd w:id="3"/>
     </w:p>
     <w:p>
       <w:pPr>
@@ -3047,11 +3038,11 @@
       <w:pPr>
         <w:pStyle w:val="Heading1"/>
       </w:pPr>
-      <w:bookmarkStart w:id="3" w:name="_Toc494892323"/>
+      <w:bookmarkStart w:id="4" w:name="_Toc494892323"/>
       <w:r>
         <w:t>Tervezés</w:t>
       </w:r>
-      <w:bookmarkEnd w:id="3"/>
+      <w:bookmarkEnd w:id="4"/>
       <w:r>
         <w:t xml:space="preserve"> </w:t>
       </w:r>
@@ -3060,12 +3051,12 @@
       <w:pPr>
         <w:pStyle w:val="Heading2"/>
       </w:pPr>
-      <w:bookmarkStart w:id="4" w:name="_Toc494892324"/>
+      <w:bookmarkStart w:id="5" w:name="_Toc494892324"/>
       <w:proofErr w:type="spellStart"/>
       <w:r>
         <w:t>Model</w:t>
       </w:r>
-      <w:bookmarkEnd w:id="4"/>
+      <w:bookmarkEnd w:id="5"/>
       <w:proofErr w:type="spellEnd"/>
       <w:r>
         <w:t xml:space="preserve"> </w:t>
@@ -3075,11 +3066,11 @@
       <w:pPr>
         <w:pStyle w:val="Heading3"/>
       </w:pPr>
-      <w:bookmarkStart w:id="5" w:name="_Toc494892325"/>
+      <w:bookmarkStart w:id="6" w:name="_Toc494892325"/>
       <w:r>
         <w:t>Adatbázis</w:t>
       </w:r>
-      <w:bookmarkEnd w:id="5"/>
+      <w:bookmarkEnd w:id="6"/>
     </w:p>
     <w:p>
       <w:proofErr w:type="spellStart"/>
@@ -3103,12 +3094,12 @@
       <w:pPr>
         <w:pStyle w:val="Heading3"/>
       </w:pPr>
-      <w:bookmarkStart w:id="6" w:name="_Toc494892326"/>
+      <w:bookmarkStart w:id="7" w:name="_Toc494892326"/>
       <w:proofErr w:type="spellStart"/>
       <w:r>
         <w:t>Classes</w:t>
       </w:r>
-      <w:bookmarkEnd w:id="6"/>
+      <w:bookmarkEnd w:id="7"/>
       <w:proofErr w:type="spellEnd"/>
     </w:p>
     <w:p>
@@ -4783,8 +4774,6 @@
           <w:numId w:val="25"/>
         </w:numPr>
       </w:pPr>
-      <w:bookmarkStart w:id="7" w:name="_GoBack"/>
-      <w:bookmarkEnd w:id="7"/>
     </w:p>
     <w:p>
       <w:pPr>
@@ -6741,17 +6730,42 @@
       <w:bookmarkEnd w:id="15"/>
     </w:p>
     <w:p>
-      <w:r>
-        <w:t>https://github.com/christran/PHP-OOP-Login-Register-System/blob/master/classes/db.php</w:t>
-      </w:r>
-    </w:p>
+      <w:hyperlink r:id="rId9" w:history="1">
+        <w:r>
+          <w:rPr>
+            <w:rStyle w:val="Hyperlink"/>
+          </w:rPr>
+          <w:t>https://github.com/christran/PHP-OOP-Login-Register-System/blob/master/classes/db.php</w:t>
+        </w:r>
+      </w:hyperlink>
+    </w:p>
+    <w:p>
+      <w:hyperlink r:id="rId10" w:history="1">
+        <w:r>
+          <w:rPr>
+            <w:rStyle w:val="Hyperlink"/>
+          </w:rPr>
+          <w:t>https://www.w3schools.com/js/js_cookies.asp</w:t>
+        </w:r>
+      </w:hyperlink>
+    </w:p>
+    <w:p>
+      <w:hyperlink r:id="rId11" w:history="1">
+        <w:r>
+          <w:rPr>
+            <w:rStyle w:val="Hyperlink"/>
+          </w:rPr>
+          <w:t>https://purecss.io/</w:t>
+        </w:r>
+      </w:hyperlink>
+    </w:p>
+    <w:p/>
     <w:p>
       <w:pPr>
         <w:pStyle w:val="Heading2"/>
       </w:pPr>
       <w:bookmarkStart w:id="16" w:name="_Toc494892335"/>
       <w:r>
-        <w:lastRenderedPageBreak/>
         <w:t>Függelék</w:t>
       </w:r>
       <w:bookmarkEnd w:id="16"/>
@@ -6779,8 +6793,8 @@
       <w:r>
         <w:t>Order</w:t>
       </w:r>
+      <w:bookmarkEnd w:id="17"/>
       <w:bookmarkEnd w:id="18"/>
-      <w:bookmarkEnd w:id="17"/>
       <w:proofErr w:type="spellEnd"/>
     </w:p>
     <w:p>
@@ -6808,7 +6822,7 @@
                     <pic:cNvPicPr/>
                   </pic:nvPicPr>
                   <pic:blipFill>
-                    <a:blip r:embed="rId9">
+                    <a:blip r:embed="rId12">
                       <a:extLst>
                         <a:ext uri="{28A0092B-C50C-407E-A947-70E740481C1C}">
                           <a14:useLocalDpi xmlns:a14="http://schemas.microsoft.com/office/drawing/2010/main" val="0"/>
@@ -6881,7 +6895,7 @@
                     <pic:cNvPicPr/>
                   </pic:nvPicPr>
                   <pic:blipFill>
-                    <a:blip r:embed="rId10">
+                    <a:blip r:embed="rId13">
                       <a:extLst>
                         <a:ext uri="{28A0092B-C50C-407E-A947-70E740481C1C}">
                           <a14:useLocalDpi xmlns:a14="http://schemas.microsoft.com/office/drawing/2010/main" val="0"/>
@@ -6946,7 +6960,7 @@
                     <pic:cNvPicPr/>
                   </pic:nvPicPr>
                   <pic:blipFill>
-                    <a:blip r:embed="rId11">
+                    <a:blip r:embed="rId14">
                       <a:extLst>
                         <a:ext uri="{28A0092B-C50C-407E-A947-70E740481C1C}">
                           <a14:useLocalDpi xmlns:a14="http://schemas.microsoft.com/office/drawing/2010/main" val="0"/>
@@ -7010,7 +7024,7 @@
                     <pic:cNvPicPr/>
                   </pic:nvPicPr>
                   <pic:blipFill>
-                    <a:blip r:embed="rId12">
+                    <a:blip r:embed="rId15">
                       <a:extLst>
                         <a:ext uri="{28A0092B-C50C-407E-A947-70E740481C1C}">
                           <a14:useLocalDpi xmlns:a14="http://schemas.microsoft.com/office/drawing/2010/main" val="0"/>
@@ -11549,7 +11563,7 @@
 </file>
 
 <file path=customXml/itemProps1.xml><?xml version="1.0" encoding="utf-8"?>
-<ds:datastoreItem xmlns:ds="http://schemas.openxmlformats.org/officeDocument/2006/customXml" ds:itemID="{57DD3F7F-2E38-4367-845C-689C9ADD9CAD}">
+<ds:datastoreItem xmlns:ds="http://schemas.openxmlformats.org/officeDocument/2006/customXml" ds:itemID="{F08540BD-4085-493E-897C-5C7594728754}">
   <ds:schemaRefs>
     <ds:schemaRef ds:uri="http://schemas.openxmlformats.org/officeDocument/2006/bibliography"/>
   </ds:schemaRefs>

</xml_diff>